<commit_message>
Fix .docx: chapters numbered 1-10 per book, remove duplicate chapter titles
</commit_message>
<xml_diff>
--- a/book-series/word-docs/Reality Without Belief Book 1 - Why We Believe, Why It Fails, and What It Costs Us.docx
+++ b/book-series/word-docs/Reality Without Belief Book 1 - Why We Believe, Why It Fails, and What It Costs Us.docx
@@ -11,16 +11,6 @@
         <w:t xml:space="preserve">Chapter 1 - Belief Is Not A Virtue</w:t>
       </w:r>
     </w:p>
-    <w:bookmarkEnd w:id="9"/>
-    <w:bookmarkStart w:id="10" w:name="chapter-1-belief-is-not-a-virtue"/>
-    <w:p>
-      <w:pPr>
-        <w:pStyle w:val="Heading1"/>
-      </w:pPr>
-      <w:r>
-        <w:t xml:space="preserve">Chapter 1: Belief Is Not a Virtue</w:t>
-      </w:r>
-    </w:p>
     <w:p>
       <w:pPr>
         <w:pStyle w:val="FirstParagraph"/>
@@ -230,19 +220,9 @@
         <w:t>Chapter 2 - Disbelief Is Not Intelligence</w:t>
       </w:r>
     </w:p>
-    <w:bookmarkEnd w:id="10"/>
-    <w:bookmarkStart w:id="11" w:name="chapter-2-disbelief-is-not-intelligence"/>
-    <w:p>
-      <w:pPr>
-        <w:pStyle w:val="Heading1"/>
-      </w:pPr>
-      <w:r>
-        <w:t xml:space="preserve">Chapter 2: Disbelief Is Not Intelligence</w:t>
-      </w:r>
-    </w:p>
-    <w:p>
-      <w:pPr>
-        <w:pStyle w:val="FirstParagraph"/>
+    <w:p>
+      <w:pPr>
+        <w:pStyle w:val="BodyText"/>
       </w:pPr>
       <w:r>
         <w:t xml:space="preserve">In the previous chapter, you discovered something extraordinary: belief is not a virtue. Now comes an equally powerful discovery — one that will free you from the other side of the same trap.</w:t>
@@ -421,19 +401,9 @@
         <w:t>Chapter 3 - Why Conviction Proves Nothing</w:t>
       </w:r>
     </w:p>
-    <w:bookmarkEnd w:id="11"/>
-    <w:bookmarkStart w:id="12" w:name="chapter-3-why-conviction-proves-nothing"/>
-    <w:p>
-      <w:pPr>
-        <w:pStyle w:val="Heading1"/>
-      </w:pPr>
-      <w:r>
-        <w:t xml:space="preserve">Chapter 3: Why Conviction Proves Nothing</w:t>
-      </w:r>
-    </w:p>
-    <w:p>
-      <w:pPr>
-        <w:pStyle w:val="FirstParagraph"/>
+    <w:p>
+      <w:pPr>
+        <w:pStyle w:val="BodyText"/>
       </w:pPr>
       <w:r>
         <w:t xml:space="preserve">Here is a discovery that will permanently change how you evaluate every claim you ever encounter — including your own: the strength of someone’s conviction has absolutely zero bearing on whether what they believe is true.</w:t>
@@ -660,19 +630,9 @@
         <w:t>Chapter 4 - The Emotional Economy Of Belief</w:t>
       </w:r>
     </w:p>
-    <w:bookmarkEnd w:id="12"/>
-    <w:bookmarkStart w:id="13" w:name="X116e567174bc0fe22c004b5a2926711996858b4"/>
-    <w:p>
-      <w:pPr>
-        <w:pStyle w:val="Heading1"/>
-      </w:pPr>
-      <w:r>
-        <w:t xml:space="preserve">Chapter 4: The Emotional Economy of Belief</w:t>
-      </w:r>
-    </w:p>
-    <w:p>
-      <w:pPr>
-        <w:pStyle w:val="FirstParagraph"/>
+    <w:p>
+      <w:pPr>
+        <w:pStyle w:val="BodyText"/>
       </w:pPr>
       <w:r>
         <w:t xml:space="preserve">Here is something that will change how you understand every belief you have ever held: beliefs do not exist in a vacuum. They are embedded in an emotional economy — a hidden marketplace where beliefs are adopted, maintained, and defended not because they are true, but because of the emotional services they provide. They reduce anxiety. They create belonging. They establish identity. They generate meaning. These emotional services are the real reason most beliefs are adopted and maintained. And understanding this economy gives you a power that most people never access: the ability to see the machinery beneath your own thinking.</w:t>
@@ -867,19 +827,9 @@
         <w:t>Chapter 5 - Identity As A Belief Trap</w:t>
       </w:r>
     </w:p>
-    <w:bookmarkEnd w:id="13"/>
-    <w:bookmarkStart w:id="14" w:name="chapter-5-identity-as-a-belief-trap"/>
-    <w:p>
-      <w:pPr>
-        <w:pStyle w:val="Heading1"/>
-      </w:pPr>
-      <w:r>
-        <w:t xml:space="preserve">Chapter 5: Identity as a Belief Trap</w:t>
-      </w:r>
-    </w:p>
-    <w:p>
-      <w:pPr>
-        <w:pStyle w:val="FirstParagraph"/>
+    <w:p>
+      <w:pPr>
+        <w:pStyle w:val="BodyText"/>
       </w:pPr>
       <w:r>
         <w:t xml:space="preserve">There comes a moment in the life of a belief when it stops being something you hold and becomes something you are. This transformation is subtle — you do not notice it happening. One day you have an opinion. The next day that opinion has become part of your identity. And once that happens, you are in a trap — an invisible prison where the belief is no longer optional, where releasing it feels like releasing part of yourself.</w:t>
@@ -1042,19 +992,9 @@
         <w:t>Chapter 6 - Why Humans Prefer Stories Over Reality</w:t>
       </w:r>
     </w:p>
-    <w:bookmarkEnd w:id="14"/>
-    <w:bookmarkStart w:id="15" w:name="Xb001a96b96fce9d65167e6c1c1fa0a7a764ee7a"/>
-    <w:p>
-      <w:pPr>
-        <w:pStyle w:val="Heading1"/>
-      </w:pPr>
-      <w:r>
-        <w:t xml:space="preserve">Chapter 6: Why Humans Prefer Stories Over Reality</w:t>
-      </w:r>
-    </w:p>
-    <w:p>
-      <w:pPr>
-        <w:pStyle w:val="FirstParagraph"/>
+    <w:p>
+      <w:pPr>
+        <w:pStyle w:val="BodyText"/>
       </w:pPr>
       <w:r>
         <w:t xml:space="preserve">Reality is not a story. It has no plot. It has no protagonist. It has no beginning, middle, and end organized around a satisfying theme. Reality is simply what happens — a flow of events without inherent narrative structure, without meaning baked in, without the satisfying arcs and resolutions that stories provide.</w:t>
@@ -1255,19 +1195,9 @@
         <w:t>Chapter 7 - Certainty As Psychological Comfort</w:t>
       </w:r>
     </w:p>
-    <w:bookmarkEnd w:id="15"/>
-    <w:bookmarkStart w:id="16" w:name="X621a3fe30c30e3d5000174d70416e15f5defdac"/>
-    <w:p>
-      <w:pPr>
-        <w:pStyle w:val="Heading1"/>
-      </w:pPr>
-      <w:r>
-        <w:t xml:space="preserve">Chapter 7: Certainty as Psychological Comfort</w:t>
-      </w:r>
-    </w:p>
-    <w:p>
-      <w:pPr>
-        <w:pStyle w:val="FirstParagraph"/>
+    <w:p>
+      <w:pPr>
+        <w:pStyle w:val="BodyText"/>
       </w:pPr>
       <w:r>
         <w:t xml:space="preserve">Certainty feels good. This simple fact explains more about human belief than any philosophical argument ever could — and understanding it gives you extraordinary power over your own mind.</w:t>
@@ -1462,19 +1392,9 @@
         <w:t>Chapter 8 - The Addiction To Being Right</w:t>
       </w:r>
     </w:p>
-    <w:bookmarkEnd w:id="16"/>
-    <w:bookmarkStart w:id="17" w:name="chapter-8-the-addiction-to-being-right"/>
-    <w:p>
-      <w:pPr>
-        <w:pStyle w:val="Heading1"/>
-      </w:pPr>
-      <w:r>
-        <w:t xml:space="preserve">Chapter 8: The Addiction to Being Right</w:t>
-      </w:r>
-    </w:p>
-    <w:p>
-      <w:pPr>
-        <w:pStyle w:val="FirstParagraph"/>
+    <w:p>
+      <w:pPr>
+        <w:pStyle w:val="BodyText"/>
       </w:pPr>
       <w:r>
         <w:t xml:space="preserve">There is a rush that comes with being right — a small triumph, a validation, a confirmation that you understood something correctly. This feeling is pleasurable in a way that operates below conscious awareness. The brain rewards being right with a chemical response, a tiny hit of satisfaction that reinforces the behavior. Over time, this becomes addictive. People do not merely want to be right — they need to be right. And this need, once you see it clearly, explains an enormous amount about how humans think, argue, and get stuck.</w:t>
@@ -1689,19 +1609,9 @@
         <w:t>Chapter 9 - Reality Needs No Permission</w:t>
       </w:r>
     </w:p>
-    <w:bookmarkEnd w:id="17"/>
-    <w:bookmarkStart w:id="18" w:name="chapter-9-reality-needs-no-permission"/>
-    <w:p>
-      <w:pPr>
-        <w:pStyle w:val="Heading1"/>
-      </w:pPr>
-      <w:r>
-        <w:t xml:space="preserve">Chapter 9: Reality Needs No Permission</w:t>
-      </w:r>
-    </w:p>
-    <w:p>
-      <w:pPr>
-        <w:pStyle w:val="FirstParagraph"/>
+    <w:p>
+      <w:pPr>
+        <w:pStyle w:val="BodyText"/>
       </w:pPr>
       <w:r>
         <w:t xml:space="preserve">Reality does not wait for you to accept it. It does not pause while you decide whether you approve. It does not soften itself to meet your preferences or harden itself to match your fears. It simply is what it is, proceeding according to its own nature, entirely independent of your opinions about it.</w:t>
@@ -1864,19 +1774,9 @@
         <w:t>Chapter 10 - Facts Do Not Negotiate</w:t>
       </w:r>
     </w:p>
-    <w:bookmarkEnd w:id="18"/>
-    <w:bookmarkStart w:id="19" w:name="chapter-10-facts-do-not-negotiate"/>
-    <w:p>
-      <w:pPr>
-        <w:pStyle w:val="Heading1"/>
-      </w:pPr>
-      <w:r>
-        <w:t xml:space="preserve">Chapter 10: Facts Do Not Negotiate</w:t>
-      </w:r>
-    </w:p>
-    <w:p>
-      <w:pPr>
-        <w:pStyle w:val="FirstParagraph"/>
+    <w:p>
+      <w:pPr>
+        <w:pStyle w:val="BodyText"/>
       </w:pPr>
       <w:r>
         <w:t xml:space="preserve">There is a widespread belief that everything is open to discussion — that with enough argument, enough persuasion, enough pressure, any position can be changed. Opinions can change. Perspectives can shift. Preferences can evolve. But facts are a different category entirely. Facts do not negotiate. They do not yield to pressure. They do not soften in the face of compelling rhetoric. They simply are what they are, indifferent to how much you wish they were otherwise.</w:t>
@@ -2082,7 +1982,7 @@
         <w:t xml:space="preserve">This chapter closes Book One — and with it, the anatomy of belief. You now understand why belief is not a virtue, why disbelief is not intelligence, why conviction proves nothing, how emotions drive beliefs, how identity traps thinking, why stories replace reality, how certainty substitutes for knowledge, why the addiction to being right keeps you stuck, why reality needs no permission, and why facts do not negotiate. These are the foundations. In Book Two, you will discover what becomes possible when you face reality directly — without interpretation, without imposed meaning, and without the need for comfort. The journey deepens. And what you will find there is extraordinary.</w:t>
       </w:r>
     </w:p>
-    <w:bookmarkEnd w:id="19"/>
+    <w:bookmarkEnd w:id="9"/>
     <w:sectPr>
       <w:footnotePr>
         <w:numRestart w:val="eachSect"/>

</xml_diff>